<commit_message>
Business Model  + Pricing model example
</commit_message>
<xml_diff>
--- a/Documents/Positioning.docx
+++ b/Documents/Positioning.docx
@@ -10,7 +10,10 @@
         <w:t>Market segmentation</w:t>
       </w:r>
     </w:p>
-    <w:p/>
+    <w:p>
+      <w:bookmarkStart w:id="0" w:name="_GoBack"/>
+      <w:bookmarkEnd w:id="0"/>
+    </w:p>
     <w:p>
       <w:pPr>
         <w:pStyle w:val="Heading2"/>
@@ -72,8 +75,11 @@
         <w:t>(Sales reps)</w:t>
       </w:r>
     </w:p>
-    <w:p/>
-    <w:p/>
+    <w:p>
+      <w:r>
+        <w:t xml:space="preserve"> </w:t>
+      </w:r>
+    </w:p>
     <w:tbl>
       <w:tblPr>
         <w:tblW w:w="5422" w:type="dxa"/>
@@ -765,11 +771,11 @@
           <w:numId w:val="2"/>
         </w:numPr>
       </w:pPr>
-      <w:bookmarkStart w:id="0" w:name="_Hlk371597706"/>
+      <w:bookmarkStart w:id="1" w:name="_Hlk371597706"/>
       <w:r>
         <w:t xml:space="preserve">Companies might already have their own track &amp; trace </w:t>
       </w:r>
-      <w:bookmarkEnd w:id="0"/>
+      <w:bookmarkEnd w:id="1"/>
       <w:r>
         <w:t>of package deliveries.</w:t>
       </w:r>
@@ -782,11 +788,11 @@
           <w:numId w:val="2"/>
         </w:numPr>
       </w:pPr>
-      <w:bookmarkStart w:id="1" w:name="_Hlk371598862"/>
+      <w:bookmarkStart w:id="2" w:name="_Hlk371598862"/>
       <w:r>
         <w:t>There are many options available in the market</w:t>
       </w:r>
-      <w:bookmarkEnd w:id="1"/>
+      <w:bookmarkEnd w:id="2"/>
       <w:r>
         <w:t>.</w:t>
       </w:r>
@@ -927,6 +933,7 @@
         <w:rPr>
           <w:u w:val="single"/>
         </w:rPr>
+        <w:lastRenderedPageBreak/>
         <w:t>Small/</w:t>
       </w:r>
       <w:r>
@@ -968,12 +975,12 @@
           <w:u w:val="single"/>
         </w:rPr>
       </w:pPr>
-      <w:bookmarkStart w:id="2" w:name="_Hlk371599204"/>
+      <w:bookmarkStart w:id="3" w:name="_Hlk371599204"/>
       <w:r>
         <w:t>Good cost/benefit</w:t>
       </w:r>
     </w:p>
-    <w:bookmarkEnd w:id="2"/>
+    <w:bookmarkEnd w:id="3"/>
     <w:p>
       <w:pPr>
         <w:rPr>
@@ -1032,8 +1039,6 @@
       <w:r>
         <w:t xml:space="preserve"> cost/benefit</w:t>
       </w:r>
-      <w:bookmarkStart w:id="3" w:name="_GoBack"/>
-      <w:bookmarkEnd w:id="3"/>
     </w:p>
     <w:p>
       <w:pPr>

</xml_diff>